<commit_message>
Update Test Reminder of Prototype for ZXHPv.docx
</commit_message>
<xml_diff>
--- a/ZXHPversion/Test Reminder of Prototype for ZXHPv.docx
+++ b/ZXHPversion/Test Reminder of Prototype for ZXHPv.docx
@@ -24,6 +24,9 @@
           <w:numId w:val="4"/>
         </w:numPr>
         <w:ind w:firstLineChars="0"/>
+        <w:rPr>
+          <w:rFonts w:hint="eastAsia"/>
+        </w:rPr>
       </w:pPr>
       <w:r>
         <w:t xml:space="preserve">Check </w:t>
@@ -74,13 +77,48 @@
           <w:numId w:val="6"/>
         </w:numPr>
         <w:ind w:firstLineChars="0"/>
+      </w:pPr>
+      <w:r>
+        <w:t>Record expected initial value of every sensor</w:t>
+      </w:r>
+    </w:p>
+    <w:p/>
+    <w:p>
+      <w:r>
         <w:rPr>
           <w:rFonts w:hint="eastAsia"/>
         </w:rPr>
-      </w:pPr>
-      <w:r>
-        <w:t>Record expected initial value of every sensor</w:t>
-      </w:r>
+        <w:t>2</w:t>
+      </w:r>
+      <w:r>
+        <w:t>02108113</w:t>
+      </w:r>
+    </w:p>
+    <w:p>
+      <w:pPr>
+        <w:pStyle w:val="a7"/>
+        <w:numPr>
+          <w:ilvl w:val="0"/>
+          <w:numId w:val="6"/>
+        </w:numPr>
+        <w:ind w:firstLineChars="0"/>
+      </w:pPr>
+      <w:r>
+        <w:t>The hip joint velocity feedback is very essential</w:t>
+      </w:r>
+      <w:r>
+        <w:t xml:space="preserve">, so the </w:t>
+      </w:r>
+      <w:r>
+        <w:t>velocity feedback may be obtained from motor driver or potentiometer feedback differentiation. Should be selected</w:t>
+      </w:r>
+    </w:p>
+    <w:p>
+      <w:pPr>
+        <w:rPr>
+          <w:rFonts w:hint="eastAsia"/>
+        </w:rPr>
+      </w:pPr>
     </w:p>
     <w:sectPr>
       <w:pgSz w:w="11906" w:h="16838"/>
@@ -700,7 +738,7 @@
   <w:abstractNum w:abstractNumId="5" w15:restartNumberingAfterBreak="0">
     <w:nsid w:val="7A584A65"/>
     <w:multiLevelType w:val="hybridMultilevel"/>
-    <w:tmpl w:val="AB7EA202"/>
+    <w:tmpl w:val="57944940"/>
     <w:lvl w:ilvl="0" w:tplc="04090001">
       <w:start w:val="1"/>
       <w:numFmt w:val="bullet"/>

</xml_diff>

<commit_message>
Update PD controller according to experiments
Add constraints for total and delta control input
</commit_message>
<xml_diff>
--- a/ZXHPversion/Test Reminder of Prototype for ZXHPv.docx
+++ b/ZXHPversion/Test Reminder of Prototype for ZXHPv.docx
@@ -24,9 +24,6 @@
           <w:numId w:val="4"/>
         </w:numPr>
         <w:ind w:firstLineChars="0"/>
-        <w:rPr>
-          <w:rFonts w:hint="eastAsia"/>
-        </w:rPr>
       </w:pPr>
       <w:r>
         <w:t xml:space="preserve">Check </w:t>
@@ -91,7 +88,7 @@
         <w:t>2</w:t>
       </w:r>
       <w:r>
-        <w:t>02108113</w:t>
+        <w:t>0210813</w:t>
       </w:r>
     </w:p>
     <w:p>
@@ -112,6 +109,82 @@
       <w:r>
         <w:t>velocity feedback may be obtained from motor driver or potentiometer feedback differentiation. Should be selected</w:t>
       </w:r>
+    </w:p>
+    <w:p/>
+    <w:p>
+      <w:r>
+        <w:rPr>
+          <w:rFonts w:hint="eastAsia"/>
+        </w:rPr>
+        <w:t>2</w:t>
+      </w:r>
+      <w:r>
+        <w:t>0210901</w:t>
+      </w:r>
+    </w:p>
+    <w:p>
+      <w:pPr>
+        <w:pStyle w:val="a7"/>
+        <w:numPr>
+          <w:ilvl w:val="0"/>
+          <w:numId w:val="6"/>
+        </w:numPr>
+        <w:ind w:left="0" w:firstLineChars="0" w:firstLine="0"/>
+      </w:pPr>
+      <w:r>
+        <w:rPr>
+          <w:rFonts w:hint="eastAsia"/>
+        </w:rPr>
+        <w:t>The</w:t>
+      </w:r>
+      <w:r>
+        <w:t xml:space="preserve"> restriction of total control command is better to </w:t>
+      </w:r>
+      <w:r>
+        <w:t>restrict for different status like TM</w:t>
+      </w:r>
+      <w:r>
+        <w:t>(Walking etc.)</w:t>
+      </w:r>
+      <w:r>
+        <w:t xml:space="preserve"> or AM</w:t>
+      </w:r>
+      <w:r>
+        <w:t>(Bending)</w:t>
+      </w:r>
+      <w:r>
+        <w:t xml:space="preserve"> with different constraints like average human motion compensation value</w:t>
+      </w:r>
+      <w:r>
+        <w:t xml:space="preserve"> for M</w:t>
+      </w:r>
+      <w:r>
+        <w:t xml:space="preserve"> and a small value</w:t>
+      </w:r>
+      <w:r>
+        <w:t xml:space="preserve"> for AM</w:t>
+      </w:r>
+    </w:p>
+    <w:p>
+      <w:pPr>
+        <w:pStyle w:val="a7"/>
+        <w:numPr>
+          <w:ilvl w:val="0"/>
+          <w:numId w:val="6"/>
+        </w:numPr>
+        <w:ind w:left="0" w:firstLineChars="0" w:firstLine="0"/>
+      </w:pPr>
+      <w:r>
+        <w:t>Like the HCHP version prototype, the PID control parameters should be reset during certain statuses</w:t>
+      </w:r>
+    </w:p>
+    <w:p/>
+    <w:p>
+      <w:pPr>
+        <w:rPr>
+          <w:rFonts w:hint="eastAsia"/>
+        </w:rPr>
+      </w:pPr>
     </w:p>
     <w:p>
       <w:pPr>
@@ -738,7 +811,7 @@
   <w:abstractNum w:abstractNumId="5" w15:restartNumberingAfterBreak="0">
     <w:nsid w:val="7A584A65"/>
     <w:multiLevelType w:val="hybridMultilevel"/>
-    <w:tmpl w:val="57944940"/>
+    <w:tmpl w:val="D9B8E4CA"/>
     <w:lvl w:ilvl="0" w:tplc="04090001">
       <w:start w:val="1"/>
       <w:numFmt w:val="bullet"/>

</xml_diff>